<commit_message>
updated solution to assignment 5
</commit_message>
<xml_diff>
--- a/Assignment5/sheet-0x03.docx
+++ b/Assignment5/sheet-0x03.docx
@@ -4,6 +4,238 @@
   <w:body>
     <w:p>
       <w:pPr>
+        <w:jc w:val="center"/>
+        <w:rPr>
+          <w:rStyle w:val="fontstyle21"/>
+          <w:sz w:val="30"/>
+          <w:lang w:val="en-US"/>
+        </w:rPr>
+      </w:pPr>
+      <w:r>
+        <w:rPr>
+          <w:rStyle w:val="fontstyle01"/>
+          <w:sz w:val="52"/>
+          <w:lang w:val="en-US"/>
+        </w:rPr>
+        <w:t>Exercise Sheet 0x0</w:t>
+      </w:r>
+      <w:r>
+        <w:rPr>
+          <w:rStyle w:val="fontstyle01"/>
+          <w:sz w:val="52"/>
+          <w:lang w:val="en-US"/>
+        </w:rPr>
+        <w:t>3</w:t>
+      </w:r>
+      <w:r>
+        <w:rPr>
+          <w:rFonts w:ascii="NimbusSanL-Bold" w:hAnsi="NimbusSanL-Bold"/>
+          <w:b/>
+          <w:bCs/>
+          <w:color w:val="000000"/>
+          <w:sz w:val="52"/>
+          <w:szCs w:val="42"/>
+          <w:lang w:val="en-US"/>
+        </w:rPr>
+        <w:br/>
+      </w:r>
+      <w:r>
+        <w:rPr>
+          <w:rStyle w:val="fontstyle01"/>
+          <w:sz w:val="34"/>
+          <w:szCs w:val="24"/>
+          <w:lang w:val="en-US"/>
+        </w:rPr>
+        <w:t>PSI-</w:t>
+      </w:r>
+      <w:proofErr w:type="spellStart"/>
+      <w:r>
+        <w:rPr>
+          <w:rStyle w:val="fontstyle01"/>
+          <w:sz w:val="34"/>
+          <w:szCs w:val="24"/>
+          <w:lang w:val="en-US"/>
+        </w:rPr>
+        <w:t>AdvaSP</w:t>
+      </w:r>
+      <w:proofErr w:type="spellEnd"/>
+      <w:r>
+        <w:rPr>
+          <w:rStyle w:val="fontstyle01"/>
+          <w:sz w:val="34"/>
+          <w:szCs w:val="24"/>
+          <w:lang w:val="en-US"/>
+        </w:rPr>
+        <w:t>-M: Advanced Security and Privacy</w:t>
+      </w:r>
+      <w:r>
+        <w:rPr>
+          <w:rFonts w:ascii="NimbusSanL-Bold" w:hAnsi="NimbusSanL-Bold"/>
+          <w:b/>
+          <w:bCs/>
+          <w:color w:val="000000"/>
+          <w:sz w:val="32"/>
+          <w:lang w:val="en-US"/>
+        </w:rPr>
+        <w:br/>
+      </w:r>
+      <w:proofErr w:type="spellStart"/>
+      <w:r>
+        <w:rPr>
+          <w:rStyle w:val="fontstyle21"/>
+          <w:sz w:val="30"/>
+          <w:lang w:val="en-US"/>
+        </w:rPr>
+        <w:t>Privacy</w:t>
+      </w:r>
+      <w:proofErr w:type="spellEnd"/>
+      <w:r>
+        <w:rPr>
+          <w:rStyle w:val="fontstyle21"/>
+          <w:sz w:val="30"/>
+          <w:lang w:val="en-US"/>
+        </w:rPr>
+        <w:t xml:space="preserve"> and Security in Information Systems Group</w:t>
+      </w:r>
+    </w:p>
+    <w:p>
+      <w:pPr>
+        <w:jc w:val="center"/>
+        <w:rPr>
+          <w:rStyle w:val="fontstyle21"/>
+          <w:i/>
+          <w:sz w:val="30"/>
+        </w:rPr>
+      </w:pPr>
+      <w:r>
+        <w:rPr>
+          <w:rStyle w:val="fontstyle21"/>
+          <w:i/>
+          <w:sz w:val="30"/>
+        </w:rPr>
+        <w:t>By Isabell Sailer (1863490),</w:t>
+      </w:r>
+      <w:r>
+        <w:rPr>
+          <w:rStyle w:val="fontstyle21"/>
+          <w:i/>
+          <w:sz w:val="30"/>
+        </w:rPr>
+        <w:br/>
+        <w:t>Tobias Schwartz (</w:t>
+      </w:r>
+      <w:r>
+        <w:rPr>
+          <w:rStyle w:val="fontstyle21"/>
+          <w:i/>
+          <w:sz w:val="30"/>
+        </w:rPr>
+        <w:t>1738195</w:t>
+      </w:r>
+      <w:r>
+        <w:rPr>
+          <w:rStyle w:val="fontstyle21"/>
+          <w:i/>
+          <w:sz w:val="30"/>
+        </w:rPr>
+        <w:t>),</w:t>
+      </w:r>
+      <w:r>
+        <w:rPr>
+          <w:rStyle w:val="fontstyle21"/>
+          <w:i/>
+          <w:sz w:val="30"/>
+        </w:rPr>
+        <w:br/>
+        <w:t>Barbara Hoffmann (</w:t>
+      </w:r>
+      <w:r>
+        <w:rPr>
+          <w:rStyle w:val="fontstyle21"/>
+          <w:i/>
+          <w:sz w:val="30"/>
+        </w:rPr>
+        <w:t>1759786</w:t>
+      </w:r>
+      <w:r>
+        <w:rPr>
+          <w:rStyle w:val="fontstyle21"/>
+          <w:i/>
+          <w:sz w:val="30"/>
+        </w:rPr>
+        <w:t>),</w:t>
+      </w:r>
+      <w:r>
+        <w:rPr>
+          <w:rStyle w:val="fontstyle21"/>
+          <w:i/>
+          <w:sz w:val="30"/>
+        </w:rPr>
+        <w:br/>
+        <w:t>Sascha Ri</w:t>
+      </w:r>
+      <w:r>
+        <w:rPr>
+          <w:rStyle w:val="fontstyle21"/>
+          <w:i/>
+          <w:sz w:val="30"/>
+        </w:rPr>
+        <w:t>echel (1740803)</w:t>
+      </w:r>
+    </w:p>
+    <w:p>
+      <w:pPr>
+        <w:jc w:val="both"/>
+        <w:rPr>
+          <w:b/>
+        </w:rPr>
+      </w:pPr>
+    </w:p>
+    <w:p>
+      <w:pPr>
+        <w:pStyle w:val="KeinLeerraum"/>
+        <w:rPr>
+          <w:lang w:val="en-US"/>
+        </w:rPr>
+      </w:pPr>
+      <w:r>
+        <w:rPr>
+          <w:lang w:val="en-US"/>
+        </w:rPr>
+        <w:t xml:space="preserve">The code that </w:t>
+      </w:r>
+      <w:r>
+        <w:rPr>
+          <w:lang w:val="en-US"/>
+        </w:rPr>
+        <w:t xml:space="preserve">we received through the encrypted and signed email: </w:t>
+      </w:r>
+      <w:r>
+        <w:rPr>
+          <w:b/>
+          <w:lang w:val="en-US"/>
+        </w:rPr>
+        <w:t>8eWsDoonqXrYzWU</w:t>
+      </w:r>
+      <w:r>
+        <w:rPr>
+          <w:b/>
+          <w:lang w:val="en-US"/>
+        </w:rPr>
+        <w:t>.</w:t>
+      </w:r>
+    </w:p>
+    <w:p>
+      <w:pPr>
+        <w:jc w:val="both"/>
+        <w:rPr>
+          <w:b/>
+          <w:lang w:val="en-US"/>
+        </w:rPr>
+      </w:pPr>
+    </w:p>
+    <w:p>
+      <w:pPr>
         <w:jc w:val="both"/>
         <w:rPr>
           <w:b/>
@@ -77,9 +309,9 @@
           <w:noProof/>
         </w:rPr>
         <w:drawing>
-          <wp:inline distT="0" distB="0" distL="0" distR="0" wp14:anchorId="1E6EC9A1" wp14:editId="1B39DDFD">
-            <wp:extent cx="3600450" cy="4371975"/>
-            <wp:effectExtent l="0" t="0" r="0" b="9525"/>
+          <wp:inline distT="0" distB="0" distL="0" distR="0" wp14:anchorId="1E6EC9A1" wp14:editId="4EF1EB41">
+            <wp:extent cx="3310218" cy="4019550"/>
+            <wp:effectExtent l="0" t="0" r="5080" b="0"/>
             <wp:docPr id="1" name="Grafik 1"/>
             <wp:cNvGraphicFramePr>
               <a:graphicFrameLocks xmlns:a="http://schemas.openxmlformats.org/drawingml/2006/main" noChangeAspect="1"/>
@@ -100,7 +332,7 @@
                   <pic:spPr>
                     <a:xfrm>
                       <a:off x="0" y="0"/>
-                      <a:ext cx="3600450" cy="4371975"/>
+                      <a:ext cx="3315770" cy="4026292"/>
                     </a:xfrm>
                     <a:prstGeom prst="rect">
                       <a:avLst/>
@@ -172,14 +404,16 @@
     </w:p>
     <w:p>
       <w:pPr>
-        <w:rPr>
-          <w:lang w:val="en-US"/>
-        </w:rPr>
-      </w:pPr>
-      <w:r>
-        <w:rPr>
-          <w:lang w:val="en-US"/>
-        </w:rPr>
+        <w:jc w:val="both"/>
+        <w:rPr>
+          <w:lang w:val="en-US"/>
+        </w:rPr>
+      </w:pPr>
+      <w:r>
+        <w:rPr>
+          <w:lang w:val="en-US"/>
+        </w:rPr>
+        <w:lastRenderedPageBreak/>
         <w:t xml:space="preserve">To create a revocation certificate, the </w:t>
       </w:r>
       <w:r>
@@ -242,7 +476,39 @@
         <w:rPr>
           <w:lang w:val="en-US"/>
         </w:rPr>
-        <w:t>” (create revocation) needs to be clicked, and the passphrase for the key has to be entered.</w:t>
+        <w:t>” (create revocation) needs to be clicked</w:t>
+      </w:r>
+      <w:r>
+        <w:rPr>
+          <w:lang w:val="en-US"/>
+        </w:rPr>
+        <w:t xml:space="preserve"> and</w:t>
+      </w:r>
+      <w:r>
+        <w:rPr>
+          <w:lang w:val="en-US"/>
+        </w:rPr>
+        <w:t xml:space="preserve"> the passphrase for the key </w:t>
+      </w:r>
+      <w:r>
+        <w:rPr>
+          <w:lang w:val="en-US"/>
+        </w:rPr>
+        <w:t xml:space="preserve">and the output file </w:t>
+      </w:r>
+      <w:proofErr w:type="gramStart"/>
+      <w:r>
+        <w:rPr>
+          <w:lang w:val="en-US"/>
+        </w:rPr>
+        <w:t>has to</w:t>
+      </w:r>
+      <w:proofErr w:type="gramEnd"/>
+      <w:r>
+        <w:rPr>
+          <w:lang w:val="en-US"/>
+        </w:rPr>
+        <w:t xml:space="preserve"> be entered.</w:t>
       </w:r>
     </w:p>
     <w:p>
@@ -256,7 +522,6 @@
         <w:rPr>
           <w:noProof/>
         </w:rPr>
-        <w:lastRenderedPageBreak/>
         <w:drawing>
           <wp:inline distT="0" distB="0" distL="0" distR="0" wp14:anchorId="739BE2FC" wp14:editId="680960A4">
             <wp:extent cx="4570095" cy="2978219"/>
@@ -301,11 +566,182 @@
           <w:lang w:val="en-US"/>
         </w:rPr>
       </w:pPr>
-      <w:r>
+    </w:p>
+    <w:p>
+      <w:pPr>
+        <w:pStyle w:val="KeinLeerraum"/>
+        <w:jc w:val="both"/>
+        <w:rPr>
+          <w:lang w:val="en-US"/>
+        </w:rPr>
+      </w:pPr>
+      <w:r>
+        <w:rPr>
+          <w:lang w:val="en-US"/>
+        </w:rPr>
+        <w:t xml:space="preserve">To sign the keys of the other group members, we send around </w:t>
+      </w:r>
+      <w:r>
+        <w:rPr>
+          <w:lang w:val="en-US"/>
+        </w:rPr>
+        <w:t xml:space="preserve">our keys and signed them by importing the keys into </w:t>
+      </w:r>
+      <w:proofErr w:type="spellStart"/>
+      <w:r>
+        <w:rPr>
+          <w:lang w:val="en-US"/>
+        </w:rPr>
+        <w:t>Kleopatra</w:t>
+      </w:r>
+      <w:proofErr w:type="spellEnd"/>
+      <w:r>
+        <w:rPr>
+          <w:lang w:val="en-US"/>
+        </w:rPr>
+        <w:t>, right-clicking the key to be signed and choose “</w:t>
+      </w:r>
+      <w:proofErr w:type="spellStart"/>
+      <w:r>
+        <w:rPr>
+          <w:lang w:val="en-US"/>
+        </w:rPr>
+        <w:t>Beglaubigen</w:t>
+      </w:r>
+      <w:proofErr w:type="spellEnd"/>
+      <w:r>
+        <w:rPr>
+          <w:lang w:val="en-US"/>
+        </w:rPr>
+        <w:t xml:space="preserve">…” (sign). Then you need to verify that you have checked the fingerprint of the chosen public key and sign it finally by entering the own private key passcode. </w:t>
+      </w:r>
+    </w:p>
+    <w:p>
+      <w:pPr>
+        <w:pStyle w:val="KeinLeerraum"/>
+        <w:jc w:val="both"/>
+        <w:rPr>
+          <w:lang w:val="en-US"/>
+        </w:rPr>
+      </w:pPr>
+    </w:p>
+    <w:p>
+      <w:pPr>
+        <w:pStyle w:val="KeinLeerraum"/>
+        <w:jc w:val="center"/>
+        <w:rPr>
+          <w:lang w:val="en-US"/>
+        </w:rPr>
+      </w:pPr>
+      <w:r>
+        <w:rPr>
+          <w:noProof/>
+        </w:rPr>
+        <w:drawing>
+          <wp:inline distT="0" distB="0" distL="0" distR="0" wp14:anchorId="3AE1051C" wp14:editId="11CFF25B">
+            <wp:extent cx="3973587" cy="2857500"/>
+            <wp:effectExtent l="0" t="0" r="8255" b="0"/>
+            <wp:docPr id="3" name="Grafik 3"/>
+            <wp:cNvGraphicFramePr>
+              <a:graphicFrameLocks xmlns:a="http://schemas.openxmlformats.org/drawingml/2006/main" noChangeAspect="1"/>
+            </wp:cNvGraphicFramePr>
+            <a:graphic xmlns:a="http://schemas.openxmlformats.org/drawingml/2006/main">
+              <a:graphicData uri="http://schemas.openxmlformats.org/drawingml/2006/picture">
+                <pic:pic xmlns:pic="http://schemas.openxmlformats.org/drawingml/2006/picture">
+                  <pic:nvPicPr>
+                    <pic:cNvPr id="1" name=""/>
+                    <pic:cNvPicPr/>
+                  </pic:nvPicPr>
+                  <pic:blipFill>
+                    <a:blip r:embed="rId9"/>
+                    <a:stretch>
+                      <a:fillRect/>
+                    </a:stretch>
+                  </pic:blipFill>
+                  <pic:spPr>
+                    <a:xfrm>
+                      <a:off x="0" y="0"/>
+                      <a:ext cx="3977725" cy="2860476"/>
+                    </a:xfrm>
+                    <a:prstGeom prst="rect">
+                      <a:avLst/>
+                    </a:prstGeom>
+                  </pic:spPr>
+                </pic:pic>
+              </a:graphicData>
+            </a:graphic>
+          </wp:inline>
+        </w:drawing>
+      </w:r>
+    </w:p>
+    <w:p>
+      <w:pPr>
+        <w:pStyle w:val="KeinLeerraum"/>
+        <w:jc w:val="both"/>
+        <w:rPr>
+          <w:lang w:val="en-US"/>
+        </w:rPr>
+      </w:pPr>
+    </w:p>
+    <w:p>
+      <w:pPr>
+        <w:pStyle w:val="KeinLeerraum"/>
+        <w:jc w:val="both"/>
+        <w:rPr>
+          <w:lang w:val="en-US"/>
+        </w:rPr>
+      </w:pPr>
+      <w:r>
+        <w:rPr>
+          <w:lang w:val="en-US"/>
+        </w:rPr>
+        <w:t xml:space="preserve">When all keys have been signed, an email can be encrypted and signed with the use of the </w:t>
+      </w:r>
+      <w:proofErr w:type="spellStart"/>
+      <w:r>
+        <w:rPr>
+          <w:lang w:val="en-US"/>
+        </w:rPr>
+        <w:t>GPGol</w:t>
+      </w:r>
+      <w:proofErr w:type="spellEnd"/>
+      <w:r>
+        <w:rPr>
+          <w:lang w:val="en-US"/>
+        </w:rPr>
+        <w:t xml:space="preserve"> Outlook Plugin. </w:t>
+      </w:r>
+    </w:p>
+    <w:p>
+      <w:pPr>
         <w:rPr>
           <w:b/>
           <w:lang w:val="en-US"/>
         </w:rPr>
+      </w:pPr>
+      <w:r>
+        <w:rPr>
+          <w:b/>
+          <w:lang w:val="en-US"/>
+        </w:rPr>
+        <w:br w:type="page"/>
+      </w:r>
+    </w:p>
+    <w:p>
+      <w:pPr>
+        <w:rPr>
+          <w:b/>
+          <w:lang w:val="en-US"/>
+        </w:rPr>
+      </w:pPr>
+      <w:bookmarkStart w:id="0" w:name="_GoBack"/>
+      <w:bookmarkEnd w:id="0"/>
+      <w:r>
+        <w:rPr>
+          <w:b/>
+          <w:lang w:val="en-US"/>
+        </w:rPr>
+        <w:lastRenderedPageBreak/>
         <w:t>S/MIME</w:t>
       </w:r>
     </w:p>
@@ -342,7 +778,7 @@
           <w:lang w:val="en-US"/>
         </w:rPr>
       </w:pPr>
-      <w:hyperlink r:id="rId9" w:history="1">
+      <w:hyperlink r:id="rId10" w:history="1">
         <w:r>
           <w:rPr>
             <w:rStyle w:val="Hyperlink"/>
@@ -364,8 +800,6 @@
         </w:rPr>
         <w:t xml:space="preserve">In short, a form has to be filled out and handed in to the computer center with a personal id card. </w:t>
       </w:r>
-      <w:bookmarkStart w:id="0" w:name="_GoBack"/>
-      <w:bookmarkEnd w:id="0"/>
     </w:p>
     <w:sectPr>
       <w:pgSz w:w="11906" w:h="16838"/>
@@ -952,6 +1386,45 @@
       <w:shd w:val="clear" w:color="auto" w:fill="E1DFDD"/>
     </w:rPr>
   </w:style>
+  <w:style w:type="character" w:customStyle="1" w:styleId="fontstyle01">
+    <w:name w:val="fontstyle01"/>
+    <w:basedOn w:val="Absatz-Standardschriftart"/>
+    <w:rsid w:val="006D550F"/>
+    <w:rPr>
+      <w:rFonts w:ascii="NimbusSanL-Bold" w:hAnsi="NimbusSanL-Bold" w:hint="default"/>
+      <w:b/>
+      <w:bCs/>
+      <w:i w:val="0"/>
+      <w:iCs w:val="0"/>
+      <w:color w:val="000000"/>
+      <w:sz w:val="42"/>
+      <w:szCs w:val="42"/>
+    </w:rPr>
+  </w:style>
+  <w:style w:type="character" w:customStyle="1" w:styleId="fontstyle21">
+    <w:name w:val="fontstyle21"/>
+    <w:basedOn w:val="Absatz-Standardschriftart"/>
+    <w:rsid w:val="006D550F"/>
+    <w:rPr>
+      <w:rFonts w:ascii="URWPalladioL-Roma" w:hAnsi="URWPalladioL-Roma" w:hint="default"/>
+      <w:b w:val="0"/>
+      <w:bCs w:val="0"/>
+      <w:i w:val="0"/>
+      <w:iCs w:val="0"/>
+      <w:color w:val="000000"/>
+      <w:sz w:val="20"/>
+      <w:szCs w:val="20"/>
+    </w:rPr>
+  </w:style>
+  <w:style w:type="paragraph" w:styleId="KeinLeerraum">
+    <w:name w:val="No Spacing"/>
+    <w:uiPriority w:val="1"/>
+    <w:qFormat/>
+    <w:rsid w:val="006D550F"/>
+    <w:pPr>
+      <w:spacing w:after="0" w:line="240" w:lineRule="auto"/>
+    </w:pPr>
+  </w:style>
 </w:styles>
 </file>
 
@@ -1255,7 +1728,7 @@
 </file>
 
 <file path=customXml/itemProps1.xml><?xml version="1.0" encoding="utf-8"?>
-<ds:datastoreItem xmlns:ds="http://schemas.openxmlformats.org/officeDocument/2006/customXml" ds:itemID="{D65CB095-AE21-4301-8EED-79CD2193831A}">
+<ds:datastoreItem xmlns:ds="http://schemas.openxmlformats.org/officeDocument/2006/customXml" ds:itemID="{6FAAA4BD-BE9A-4598-82C5-F64BF0BE8965}">
   <ds:schemaRefs>
     <ds:schemaRef ds:uri="http://schemas.openxmlformats.org/officeDocument/2006/bibliography"/>
   </ds:schemaRefs>

</xml_diff>